<commit_message>
All completed experiments - OS S4 lab
</commit_message>
<xml_diff>
--- a/ExperimentsDocs/Expt1.docx
+++ b/ExperimentsDocs/Expt1.docx
@@ -11,6 +11,43 @@
       </w:r>
     </w:p>
     <w:p/>
+    <w:p>
+      <w:pPr>
+        <w:pStyle w:val="Heading1"/>
+        <w:rPr>
+          <w:rFonts w:asciiTheme="minorHAnsi" w:hAnsiTheme="minorHAnsi" w:cstheme="minorHAnsi"/>
+        </w:rPr>
+      </w:pPr>
+      <w:r>
+        <w:rPr>
+          <w:rFonts w:asciiTheme="minorHAnsi" w:hAnsiTheme="minorHAnsi" w:cstheme="minorHAnsi"/>
+        </w:rPr>
+        <w:t>Aim</w:t>
+      </w:r>
+    </w:p>
+    <w:p>
+      <w:pPr>
+        <w:ind w:firstLine="720"/>
+      </w:pPr>
+      <w:r>
+        <w:rPr>
+          <w:rFonts w:eastAsia="CMR10"/>
+        </w:rPr>
+        <w:t xml:space="preserve">To familiarize and understand basic </w:t>
+      </w:r>
+      <w:r>
+        <w:rPr>
+          <w:rFonts w:eastAsia="CMR10"/>
+        </w:rPr>
+        <w:t>L</w:t>
+      </w:r>
+      <w:r>
+        <w:rPr>
+          <w:rFonts w:eastAsia="CMR10"/>
+        </w:rPr>
+        <w:t>inux commands and their uses.</w:t>
+      </w:r>
+    </w:p>
     <w:p/>
     <w:p>
       <w:pPr>
@@ -23,7 +60,34 @@
         <w:rPr>
           <w:rFonts w:asciiTheme="minorHAnsi" w:hAnsiTheme="minorHAnsi" w:cstheme="minorHAnsi"/>
         </w:rPr>
-        <w:t>Aim</w:t>
+        <w:t>Commands</w:t>
+      </w:r>
+    </w:p>
+    <w:p/>
+    <w:p>
+      <w:r>
+        <w:rPr>
+          <w:b/>
+          <w:bCs/>
+        </w:rPr>
+        <w:t xml:space="preserve">1: </w:t>
+      </w:r>
+      <w:r>
+        <w:rPr>
+          <w:b/>
+          <w:bCs/>
+        </w:rPr>
+        <w:t>t</w:t>
+      </w:r>
+      <w:r>
+        <w:rPr>
+          <w:b/>
+          <w:bCs/>
+        </w:rPr>
+        <w:t>ouch</w:t>
+      </w:r>
+      <w:r>
+        <w:t xml:space="preserve"> </w:t>
       </w:r>
     </w:p>
     <w:p>
@@ -31,62 +95,17 @@
         <w:ind w:firstLine="720"/>
       </w:pPr>
       <w:r>
-        <w:rPr>
-          <w:rFonts w:eastAsia="CMR10"/>
-        </w:rPr>
-        <w:t xml:space="preserve">To familiarize and understand basic </w:t>
-      </w:r>
-      <w:r>
-        <w:rPr>
-          <w:rFonts w:eastAsia="CMR10"/>
-        </w:rPr>
-        <w:t>L</w:t>
-      </w:r>
-      <w:r>
-        <w:rPr>
-          <w:rFonts w:eastAsia="CMR10"/>
-        </w:rPr>
-        <w:t>inux commands and their uses.</w:t>
+        <w:t xml:space="preserve">Purpose: </w:t>
+      </w:r>
+      <w:r>
+        <w:t>Used to make new file in a directory</w:t>
       </w:r>
     </w:p>
     <w:p/>
-    <w:p/>
-    <w:p>
-      <w:pPr>
-        <w:pStyle w:val="Heading1"/>
-        <w:rPr>
-          <w:rFonts w:asciiTheme="minorHAnsi" w:hAnsiTheme="minorHAnsi" w:cstheme="minorHAnsi"/>
-        </w:rPr>
-      </w:pPr>
-      <w:r>
-        <w:rPr>
-          <w:rFonts w:asciiTheme="minorHAnsi" w:hAnsiTheme="minorHAnsi" w:cstheme="minorHAnsi"/>
-        </w:rPr>
-        <w:t>Commands</w:t>
-      </w:r>
-    </w:p>
-    <w:p>
-      <w:r>
-        <w:tab/>
-      </w:r>
-      <w:r>
-        <w:rPr>
-          <w:b/>
-          <w:bCs/>
-          <w:u w:val="single"/>
-        </w:rPr>
-        <w:t>Touch</w:t>
-      </w:r>
-      <w:r>
-        <w:t xml:space="preserve"> : Used to make new file in a directory</w:t>
-      </w:r>
-    </w:p>
-    <w:p>
-      <w:r>
-        <w:tab/>
-      </w:r>
-    </w:p>
-    <w:p>
+    <w:p>
+      <w:pPr>
+        <w:ind w:left="720"/>
+      </w:pPr>
       <w:r>
         <w:rPr>
           <w:noProof/>
@@ -136,6 +155,9 @@
       </w:r>
     </w:p>
     <w:p>
+      <w:pPr>
+        <w:ind w:left="720"/>
+      </w:pPr>
       <w:r>
         <w:rPr>
           <w:noProof/>
@@ -182,23 +204,44 @@
     <w:p/>
     <w:p>
       <w:r>
-        <w:tab/>
+        <w:rPr>
+          <w:b/>
+          <w:bCs/>
+        </w:rPr>
+        <w:t xml:space="preserve">2: </w:t>
       </w:r>
       <w:proofErr w:type="spellStart"/>
       <w:r>
         <w:rPr>
           <w:b/>
           <w:bCs/>
+        </w:rPr>
+        <w:t>m</w:t>
+      </w:r>
+      <w:r>
+        <w:rPr>
+          <w:b/>
+          <w:bCs/>
+        </w:rPr>
+        <w:t>kdir</w:t>
+      </w:r>
+      <w:proofErr w:type="spellEnd"/>
+      <w:r>
+        <w:t xml:space="preserve"> </w:t>
+      </w:r>
+    </w:p>
+    <w:p>
+      <w:pPr>
+        <w:ind w:firstLine="720"/>
+      </w:pPr>
+      <w:r>
+        <w:t>Purpose:</w:t>
+      </w:r>
+      <w:r>
+        <w:rPr>
           <w:u w:val="single"/>
         </w:rPr>
-        <w:t>Mkdir</w:t>
-      </w:r>
-      <w:proofErr w:type="spellEnd"/>
-      <w:r>
-        <w:rPr>
-          <w:u w:val="single"/>
-        </w:rPr>
-        <w:t xml:space="preserve"> : </w:t>
+        <w:t xml:space="preserve"> </w:t>
       </w:r>
       <w:r>
         <w:t>Used to create new folder/ directory</w:t>
@@ -207,6 +250,7 @@
     <w:p/>
     <w:p>
       <w:pPr>
+        <w:ind w:left="720"/>
         <w:rPr>
           <w:u w:val="single"/>
         </w:rPr>
@@ -260,6 +304,9 @@
       </w:r>
     </w:p>
     <w:p>
+      <w:pPr>
+        <w:ind w:left="720"/>
+      </w:pPr>
       <w:r>
         <w:rPr>
           <w:noProof/>
@@ -318,30 +365,55 @@
     </w:p>
     <w:p>
       <w:r>
-        <w:tab/>
+        <w:rPr>
+          <w:b/>
+          <w:bCs/>
+        </w:rPr>
+        <w:t xml:space="preserve">3: </w:t>
       </w:r>
       <w:proofErr w:type="spellStart"/>
       <w:r>
         <w:rPr>
           <w:b/>
           <w:bCs/>
-          <w:u w:val="single"/>
-        </w:rPr>
-        <w:t>Pwd</w:t>
+        </w:rPr>
+        <w:t>p</w:t>
+      </w:r>
+      <w:r>
+        <w:rPr>
+          <w:b/>
+          <w:bCs/>
+        </w:rPr>
+        <w:t>wd</w:t>
       </w:r>
       <w:proofErr w:type="spellEnd"/>
       <w:r>
-        <w:t xml:space="preserve"> : Displays the current working directory</w:t>
-      </w:r>
-    </w:p>
-    <w:p/>
-    <w:p>
-      <w:r>
-        <w:tab/>
-        <w:t>Output:</w:t>
-      </w:r>
-    </w:p>
-    <w:p>
+        <w:t xml:space="preserve"> </w:t>
+      </w:r>
+    </w:p>
+    <w:p>
+      <w:pPr>
+        <w:ind w:firstLine="720"/>
+      </w:pPr>
+      <w:r>
+        <w:t xml:space="preserve">Purpose: </w:t>
+      </w:r>
+      <w:r>
+        <w:t>Displays the current working directory</w:t>
+      </w:r>
+    </w:p>
+    <w:p>
+      <w:pPr>
+        <w:ind w:firstLine="720"/>
+      </w:pPr>
+      <w:r>
+        <w:t>Usage:</w:t>
+      </w:r>
+    </w:p>
+    <w:p>
+      <w:pPr>
+        <w:ind w:left="720"/>
+      </w:pPr>
       <w:r>
         <w:rPr>
           <w:noProof/>
@@ -389,28 +461,50 @@
     <w:p/>
     <w:p/>
     <w:p>
-      <w:r>
-        <w:tab/>
-      </w:r>
-      <w:r>
-        <w:rPr>
-          <w:b/>
-          <w:bCs/>
-          <w:u w:val="single"/>
-        </w:rPr>
-        <w:t>Cd :</w:t>
-      </w:r>
-      <w:r>
-        <w:t xml:space="preserve"> Used to change directory</w:t>
-      </w:r>
-    </w:p>
-    <w:p/>
-    <w:p>
-      <w:r>
-        <w:t>Output:</w:t>
-      </w:r>
-    </w:p>
-    <w:p>
+      <w:pPr>
+        <w:rPr>
+          <w:b/>
+          <w:bCs/>
+        </w:rPr>
+      </w:pPr>
+      <w:r>
+        <w:rPr>
+          <w:b/>
+          <w:bCs/>
+        </w:rPr>
+        <w:t>4: c</w:t>
+      </w:r>
+      <w:r>
+        <w:rPr>
+          <w:b/>
+          <w:bCs/>
+        </w:rPr>
+        <w:t xml:space="preserve">d </w:t>
+      </w:r>
+    </w:p>
+    <w:p>
+      <w:pPr>
+        <w:ind w:firstLine="720"/>
+      </w:pPr>
+      <w:r>
+        <w:t xml:space="preserve">Purpose: </w:t>
+      </w:r>
+      <w:r>
+        <w:t>Used to change directory</w:t>
+      </w:r>
+    </w:p>
+    <w:p>
+      <w:pPr>
+        <w:ind w:firstLine="720"/>
+      </w:pPr>
+      <w:r>
+        <w:t>Usage:</w:t>
+      </w:r>
+    </w:p>
+    <w:p>
+      <w:pPr>
+        <w:ind w:left="720"/>
+      </w:pPr>
       <w:r>
         <w:rPr>
           <w:noProof/>
@@ -456,28 +550,50 @@
     <w:p/>
     <w:p/>
     <w:p>
-      <w:r>
-        <w:tab/>
-      </w:r>
-      <w:r>
-        <w:rPr>
-          <w:b/>
-          <w:bCs/>
-          <w:u w:val="single"/>
-        </w:rPr>
-        <w:t xml:space="preserve">Cat </w:t>
-      </w:r>
-      <w:r>
-        <w:t>: Used to view content of a file</w:t>
-      </w:r>
-    </w:p>
-    <w:p/>
-    <w:p>
-      <w:r>
-        <w:t>Output:</w:t>
-      </w:r>
-    </w:p>
-    <w:p>
+      <w:pPr>
+        <w:rPr>
+          <w:b/>
+          <w:bCs/>
+        </w:rPr>
+      </w:pPr>
+      <w:r>
+        <w:rPr>
+          <w:b/>
+          <w:bCs/>
+        </w:rPr>
+        <w:t>5: c</w:t>
+      </w:r>
+      <w:r>
+        <w:rPr>
+          <w:b/>
+          <w:bCs/>
+        </w:rPr>
+        <w:t>at</w:t>
+      </w:r>
+    </w:p>
+    <w:p>
+      <w:pPr>
+        <w:ind w:firstLine="720"/>
+      </w:pPr>
+      <w:r>
+        <w:t xml:space="preserve">Purpose: </w:t>
+      </w:r>
+      <w:r>
+        <w:t>Used to view content of a file</w:t>
+      </w:r>
+    </w:p>
+    <w:p>
+      <w:pPr>
+        <w:ind w:firstLine="720"/>
+      </w:pPr>
+      <w:r>
+        <w:t>Usage:</w:t>
+      </w:r>
+    </w:p>
+    <w:p>
+      <w:pPr>
+        <w:ind w:left="720"/>
+      </w:pPr>
       <w:r>
         <w:rPr>
           <w:noProof/>
@@ -521,30 +637,51 @@
       </w:r>
     </w:p>
     <w:p/>
-    <w:p/>
-    <w:p>
-      <w:r>
-        <w:tab/>
-      </w:r>
-      <w:r>
-        <w:rPr>
-          <w:b/>
-          <w:bCs/>
-          <w:u w:val="single"/>
-        </w:rPr>
-        <w:t xml:space="preserve">Ls : </w:t>
+    <w:p>
+      <w:pPr>
+        <w:rPr>
+          <w:b/>
+          <w:bCs/>
+        </w:rPr>
+      </w:pPr>
+      <w:r>
+        <w:rPr>
+          <w:b/>
+          <w:bCs/>
+        </w:rPr>
+        <w:t>6: l</w:t>
+      </w:r>
+      <w:r>
+        <w:rPr>
+          <w:b/>
+          <w:bCs/>
+        </w:rPr>
+        <w:t xml:space="preserve">s </w:t>
+      </w:r>
+    </w:p>
+    <w:p>
+      <w:pPr>
+        <w:ind w:firstLine="720"/>
+      </w:pPr>
+      <w:r>
+        <w:t xml:space="preserve">Purpose: </w:t>
       </w:r>
       <w:r>
         <w:t>Lists the files in a directory</w:t>
       </w:r>
     </w:p>
-    <w:p/>
-    <w:p>
-      <w:r>
-        <w:t>Output:</w:t>
-      </w:r>
-    </w:p>
-    <w:p>
+    <w:p>
+      <w:pPr>
+        <w:ind w:firstLine="720"/>
+      </w:pPr>
+      <w:r>
+        <w:t>Usage:</w:t>
+      </w:r>
+    </w:p>
+    <w:p>
+      <w:pPr>
+        <w:ind w:left="720"/>
+      </w:pPr>
       <w:r>
         <w:rPr>
           <w:noProof/>
@@ -588,29 +725,52 @@
       </w:r>
     </w:p>
     <w:p/>
-    <w:p>
-      <w:r>
-        <w:tab/>
-      </w:r>
-      <w:r>
-        <w:rPr>
-          <w:b/>
-          <w:bCs/>
-          <w:u w:val="single"/>
-        </w:rPr>
-        <w:t>Rm:</w:t>
-      </w:r>
-      <w:r>
-        <w:t xml:space="preserve"> Removes a file</w:t>
-      </w:r>
-    </w:p>
     <w:p/>
     <w:p>
-      <w:r>
-        <w:t>Output:</w:t>
-      </w:r>
-    </w:p>
-    <w:p>
+      <w:pPr>
+        <w:rPr>
+          <w:b/>
+          <w:bCs/>
+        </w:rPr>
+      </w:pPr>
+      <w:r>
+        <w:rPr>
+          <w:b/>
+          <w:bCs/>
+        </w:rPr>
+        <w:t>7: r</w:t>
+      </w:r>
+      <w:r>
+        <w:rPr>
+          <w:b/>
+          <w:bCs/>
+        </w:rPr>
+        <w:t>m</w:t>
+      </w:r>
+    </w:p>
+    <w:p>
+      <w:pPr>
+        <w:ind w:firstLine="720"/>
+      </w:pPr>
+      <w:r>
+        <w:t xml:space="preserve">Purpose: </w:t>
+      </w:r>
+      <w:r>
+        <w:t>Removes a file</w:t>
+      </w:r>
+    </w:p>
+    <w:p>
+      <w:pPr>
+        <w:ind w:firstLine="720"/>
+      </w:pPr>
+      <w:r>
+        <w:t>Usage:</w:t>
+      </w:r>
+    </w:p>
+    <w:p>
+      <w:pPr>
+        <w:ind w:left="720"/>
+      </w:pPr>
       <w:r>
         <w:rPr>
           <w:noProof/>
@@ -656,38 +816,58 @@
     <w:p/>
     <w:p>
       <w:pPr>
+        <w:rPr>
+          <w:b/>
+          <w:bCs/>
+        </w:rPr>
+      </w:pPr>
+      <w:r>
+        <w:rPr>
+          <w:b/>
+          <w:bCs/>
+        </w:rPr>
+        <w:t xml:space="preserve">8: </w:t>
+      </w:r>
+      <w:proofErr w:type="spellStart"/>
+      <w:r>
+        <w:rPr>
+          <w:b/>
+          <w:bCs/>
+        </w:rPr>
+        <w:t>r</w:t>
+      </w:r>
+      <w:r>
+        <w:rPr>
+          <w:b/>
+          <w:bCs/>
+        </w:rPr>
+        <w:t>mdir</w:t>
+      </w:r>
+      <w:proofErr w:type="spellEnd"/>
+    </w:p>
+    <w:p>
+      <w:pPr>
         <w:ind w:firstLine="720"/>
       </w:pPr>
-      <w:proofErr w:type="spellStart"/>
-      <w:r>
-        <w:rPr>
-          <w:b/>
-          <w:bCs/>
-          <w:u w:val="single"/>
-        </w:rPr>
-        <w:lastRenderedPageBreak/>
-        <w:t>Rmdir</w:t>
-      </w:r>
-      <w:proofErr w:type="spellEnd"/>
-      <w:r>
-        <w:rPr>
-          <w:b/>
-          <w:bCs/>
-          <w:u w:val="single"/>
-        </w:rPr>
-        <w:t xml:space="preserve">: </w:t>
-      </w:r>
-      <w:r>
-        <w:t xml:space="preserve"> Removes a directory</w:t>
-      </w:r>
-    </w:p>
-    <w:p/>
-    <w:p>
-      <w:r>
-        <w:t>Output:</w:t>
-      </w:r>
-    </w:p>
-    <w:p>
+      <w:r>
+        <w:t xml:space="preserve">Purpose: </w:t>
+      </w:r>
+      <w:r>
+        <w:t>Removes a directory</w:t>
+      </w:r>
+    </w:p>
+    <w:p>
+      <w:pPr>
+        <w:ind w:firstLine="720"/>
+      </w:pPr>
+      <w:r>
+        <w:t>Usage:</w:t>
+      </w:r>
+    </w:p>
+    <w:p>
+      <w:pPr>
+        <w:ind w:left="720"/>
+      </w:pPr>
       <w:r>
         <w:rPr>
           <w:noProof/>
@@ -737,28 +917,48 @@
     </w:p>
     <w:p>
       <w:pPr>
+        <w:rPr>
+          <w:b/>
+          <w:bCs/>
+        </w:rPr>
+      </w:pPr>
+      <w:r>
+        <w:rPr>
+          <w:b/>
+          <w:bCs/>
+        </w:rPr>
+        <w:t>9: c</w:t>
+      </w:r>
+      <w:r>
+        <w:rPr>
+          <w:b/>
+          <w:bCs/>
+        </w:rPr>
+        <w:t>lear</w:t>
+      </w:r>
+    </w:p>
+    <w:p>
+      <w:pPr>
         <w:ind w:firstLine="720"/>
       </w:pPr>
       <w:r>
-        <w:rPr>
-          <w:b/>
-          <w:bCs/>
-          <w:u w:val="single"/>
-        </w:rPr>
-        <w:t xml:space="preserve">Clear: </w:t>
+        <w:t xml:space="preserve">Purpose: </w:t>
       </w:r>
       <w:r>
         <w:t>Used to remove the contents of the terminal</w:t>
       </w:r>
     </w:p>
-    <w:p/>
-    <w:p>
-      <w:r>
-        <w:t>Output:</w:t>
-      </w:r>
-    </w:p>
-    <w:p>
-      <w:pPr>
+    <w:p>
+      <w:pPr>
+        <w:ind w:firstLine="720"/>
+      </w:pPr>
+      <w:r>
+        <w:t>Usage:</w:t>
+      </w:r>
+    </w:p>
+    <w:p>
+      <w:pPr>
+        <w:ind w:left="720"/>
         <w:rPr>
           <w:b/>
           <w:bCs/>
@@ -813,14 +1013,37 @@
           </wp:inline>
         </w:drawing>
       </w:r>
-      <w:r>
-        <w:rPr>
-          <w:b/>
-          <w:bCs/>
-          <w:u w:val="single"/>
-        </w:rPr>
-        <w:br/>
-      </w:r>
+    </w:p>
+    <w:p>
+      <w:pPr>
+        <w:rPr>
+          <w:b/>
+          <w:bCs/>
+        </w:rPr>
+      </w:pPr>
+      <w:r>
+        <w:rPr>
+          <w:b/>
+          <w:bCs/>
+        </w:rPr>
+        <w:t xml:space="preserve">10: </w:t>
+      </w:r>
+      <w:proofErr w:type="spellStart"/>
+      <w:r>
+        <w:rPr>
+          <w:b/>
+          <w:bCs/>
+        </w:rPr>
+        <w:t>c</w:t>
+      </w:r>
+      <w:r>
+        <w:rPr>
+          <w:b/>
+          <w:bCs/>
+        </w:rPr>
+        <w:t>hmod</w:t>
+      </w:r>
+      <w:proofErr w:type="spellEnd"/>
     </w:p>
     <w:p>
       <w:pPr>
@@ -829,53 +1052,38 @@
           <w:bCs/>
         </w:rPr>
       </w:pPr>
-      <w:proofErr w:type="spellStart"/>
-      <w:r>
-        <w:rPr>
-          <w:b/>
-          <w:bCs/>
-          <w:u w:val="single"/>
-        </w:rPr>
-        <w:t>Chmod</w:t>
-      </w:r>
-      <w:proofErr w:type="spellEnd"/>
-      <w:r>
-        <w:rPr>
-          <w:b/>
-          <w:bCs/>
-          <w:u w:val="single"/>
-        </w:rPr>
-        <w:t>:</w:t>
-      </w:r>
-      <w:r>
-        <w:rPr>
-          <w:bCs/>
-        </w:rPr>
-        <w:t xml:space="preserve"> Used to modify file access</w:t>
-      </w:r>
-    </w:p>
-    <w:p>
-      <w:pPr>
-        <w:rPr>
-          <w:bCs/>
-        </w:rPr>
-      </w:pPr>
-    </w:p>
-    <w:p>
-      <w:pPr>
-        <w:rPr>
-          <w:bCs/>
-        </w:rPr>
-      </w:pPr>
-      <w:r>
-        <w:rPr>
-          <w:bCs/>
-        </w:rPr>
-        <w:t>Output:</w:t>
-      </w:r>
-    </w:p>
-    <w:p>
-      <w:pPr>
+      <w:r>
+        <w:t xml:space="preserve">Purpose: </w:t>
+      </w:r>
+      <w:r>
+        <w:rPr>
+          <w:bCs/>
+        </w:rPr>
+        <w:t>Used to modify file access</w:t>
+      </w:r>
+    </w:p>
+    <w:p>
+      <w:pPr>
+        <w:rPr>
+          <w:bCs/>
+        </w:rPr>
+      </w:pPr>
+      <w:r>
+        <w:rPr>
+          <w:bCs/>
+        </w:rPr>
+        <w:tab/>
+      </w:r>
+      <w:r>
+        <w:rPr>
+          <w:bCs/>
+        </w:rPr>
+        <w:t>Usage:</w:t>
+      </w:r>
+    </w:p>
+    <w:p>
+      <w:pPr>
+        <w:ind w:left="720"/>
         <w:rPr>
           <w:bCs/>
         </w:rPr>
@@ -924,36 +1132,56 @@
     </w:p>
     <w:p>
       <w:pPr>
+        <w:rPr>
+          <w:b/>
+          <w:bCs/>
+        </w:rPr>
+      </w:pPr>
+    </w:p>
+    <w:p>
+      <w:pPr>
+        <w:rPr>
+          <w:b/>
+          <w:bCs/>
+        </w:rPr>
+      </w:pPr>
+      <w:r>
+        <w:rPr>
+          <w:b/>
+          <w:bCs/>
+        </w:rPr>
+        <w:t>11: m</w:t>
+      </w:r>
+      <w:r>
+        <w:rPr>
+          <w:b/>
+          <w:bCs/>
+        </w:rPr>
+        <w:t>v</w:t>
+      </w:r>
+    </w:p>
+    <w:p>
+      <w:pPr>
         <w:ind w:firstLine="720"/>
-        <w:rPr>
-          <w:bCs/>
-        </w:rPr>
-      </w:pPr>
+      </w:pPr>
+      <w:r>
+        <w:t xml:space="preserve">Purpose: </w:t>
+      </w:r>
+      <w:r>
+        <w:t>Used to move files and directories from directory to directory</w:t>
+      </w:r>
     </w:p>
     <w:p>
       <w:pPr>
         <w:ind w:firstLine="720"/>
       </w:pPr>
       <w:r>
-        <w:rPr>
-          <w:b/>
-          <w:bCs/>
-          <w:u w:val="single"/>
-        </w:rPr>
-        <w:t xml:space="preserve">Mv: </w:t>
-      </w:r>
-      <w:r>
-        <w:t>Used to move files and directories from directory to directory</w:t>
-      </w:r>
-    </w:p>
-    <w:p/>
-    <w:p>
-      <w:r>
-        <w:t>Output:</w:t>
-      </w:r>
-    </w:p>
-    <w:p>
-      <w:pPr>
+        <w:t>Usage:</w:t>
+      </w:r>
+    </w:p>
+    <w:p>
+      <w:pPr>
+        <w:ind w:left="720"/>
         <w:rPr>
           <w:b/>
           <w:bCs/>
@@ -1002,7 +1230,1188 @@
         </w:drawing>
       </w:r>
     </w:p>
+    <w:p>
+      <w:pPr>
+        <w:ind w:left="720"/>
+        <w:rPr>
+          <w:b/>
+          <w:bCs/>
+          <w:u w:val="single"/>
+        </w:rPr>
+      </w:pPr>
+    </w:p>
+    <w:p>
+      <w:pPr>
+        <w:pStyle w:val="Default"/>
+        <w:rPr>
+          <w:rFonts w:asciiTheme="minorHAnsi" w:hAnsiTheme="minorHAnsi" w:cstheme="minorHAnsi"/>
+          <w:b/>
+          <w:bCs/>
+          <w:sz w:val="28"/>
+          <w:szCs w:val="28"/>
+        </w:rPr>
+      </w:pPr>
+      <w:r>
+        <w:rPr>
+          <w:rFonts w:asciiTheme="minorHAnsi" w:hAnsiTheme="minorHAnsi" w:cstheme="minorHAnsi"/>
+          <w:b/>
+          <w:bCs/>
+          <w:sz w:val="28"/>
+          <w:szCs w:val="28"/>
+        </w:rPr>
+        <w:t>1</w:t>
+      </w:r>
+      <w:r>
+        <w:rPr>
+          <w:rFonts w:asciiTheme="minorHAnsi" w:hAnsiTheme="minorHAnsi" w:cstheme="minorHAnsi"/>
+          <w:b/>
+          <w:bCs/>
+          <w:sz w:val="28"/>
+          <w:szCs w:val="28"/>
+        </w:rPr>
+        <w:t>2:</w:t>
+      </w:r>
+      <w:r>
+        <w:rPr>
+          <w:rFonts w:asciiTheme="minorHAnsi" w:hAnsiTheme="minorHAnsi" w:cstheme="minorHAnsi"/>
+          <w:b/>
+          <w:bCs/>
+          <w:sz w:val="28"/>
+          <w:szCs w:val="28"/>
+        </w:rPr>
+        <w:t xml:space="preserve"> top </w:t>
+      </w:r>
+    </w:p>
+    <w:p>
+      <w:pPr>
+        <w:pStyle w:val="Default"/>
+        <w:ind w:left="720"/>
+        <w:rPr>
+          <w:rFonts w:asciiTheme="minorHAnsi" w:hAnsiTheme="minorHAnsi" w:cstheme="minorHAnsi"/>
+          <w:sz w:val="28"/>
+          <w:szCs w:val="28"/>
+        </w:rPr>
+      </w:pPr>
+      <w:r>
+        <w:rPr>
+          <w:rFonts w:asciiTheme="minorHAnsi" w:hAnsiTheme="minorHAnsi" w:cstheme="minorHAnsi"/>
+          <w:sz w:val="28"/>
+          <w:szCs w:val="28"/>
+        </w:rPr>
+        <w:t xml:space="preserve">Purpose: Displays real-time system information, including processes. </w:t>
+      </w:r>
+    </w:p>
+    <w:p>
+      <w:pPr>
+        <w:pStyle w:val="Default"/>
+        <w:ind w:left="720"/>
+        <w:rPr>
+          <w:rFonts w:asciiTheme="minorHAnsi" w:hAnsiTheme="minorHAnsi" w:cstheme="minorHAnsi"/>
+          <w:sz w:val="28"/>
+          <w:szCs w:val="28"/>
+        </w:rPr>
+      </w:pPr>
+      <w:r>
+        <w:rPr>
+          <w:rFonts w:asciiTheme="minorHAnsi" w:hAnsiTheme="minorHAnsi" w:cstheme="minorHAnsi"/>
+          <w:sz w:val="28"/>
+          <w:szCs w:val="28"/>
+        </w:rPr>
+        <w:t xml:space="preserve">Usage: top </w:t>
+      </w:r>
+    </w:p>
+    <w:p>
+      <w:pPr>
+        <w:pStyle w:val="Default"/>
+        <w:rPr>
+          <w:rFonts w:asciiTheme="minorHAnsi" w:hAnsiTheme="minorHAnsi" w:cstheme="minorHAnsi"/>
+          <w:b/>
+          <w:bCs/>
+          <w:sz w:val="28"/>
+          <w:szCs w:val="28"/>
+        </w:rPr>
+      </w:pPr>
+    </w:p>
+    <w:p>
+      <w:pPr>
+        <w:pStyle w:val="Default"/>
+        <w:rPr>
+          <w:rFonts w:asciiTheme="minorHAnsi" w:hAnsiTheme="minorHAnsi" w:cstheme="minorHAnsi"/>
+          <w:b/>
+          <w:bCs/>
+          <w:sz w:val="28"/>
+          <w:szCs w:val="28"/>
+        </w:rPr>
+      </w:pPr>
+      <w:r>
+        <w:rPr>
+          <w:rFonts w:asciiTheme="minorHAnsi" w:hAnsiTheme="minorHAnsi" w:cstheme="minorHAnsi"/>
+          <w:b/>
+          <w:bCs/>
+          <w:sz w:val="28"/>
+          <w:szCs w:val="28"/>
+        </w:rPr>
+        <w:t>1</w:t>
+      </w:r>
+      <w:r>
+        <w:rPr>
+          <w:rFonts w:asciiTheme="minorHAnsi" w:hAnsiTheme="minorHAnsi" w:cstheme="minorHAnsi"/>
+          <w:b/>
+          <w:bCs/>
+          <w:sz w:val="28"/>
+          <w:szCs w:val="28"/>
+        </w:rPr>
+        <w:t>3:</w:t>
+      </w:r>
+      <w:r>
+        <w:rPr>
+          <w:rFonts w:asciiTheme="minorHAnsi" w:hAnsiTheme="minorHAnsi" w:cstheme="minorHAnsi"/>
+          <w:b/>
+          <w:bCs/>
+          <w:sz w:val="28"/>
+          <w:szCs w:val="28"/>
+        </w:rPr>
+        <w:t xml:space="preserve"> kill </w:t>
+      </w:r>
+    </w:p>
+    <w:p>
+      <w:pPr>
+        <w:pStyle w:val="Default"/>
+        <w:ind w:left="720"/>
+        <w:rPr>
+          <w:rFonts w:asciiTheme="minorHAnsi" w:hAnsiTheme="minorHAnsi" w:cstheme="minorHAnsi"/>
+          <w:sz w:val="28"/>
+          <w:szCs w:val="28"/>
+        </w:rPr>
+      </w:pPr>
+      <w:r>
+        <w:rPr>
+          <w:rFonts w:asciiTheme="minorHAnsi" w:hAnsiTheme="minorHAnsi" w:cstheme="minorHAnsi"/>
+          <w:sz w:val="28"/>
+          <w:szCs w:val="28"/>
+        </w:rPr>
+        <w:t xml:space="preserve">Purpose: Terminates processes. </w:t>
+      </w:r>
+    </w:p>
+    <w:p>
+      <w:pPr>
+        <w:pStyle w:val="Default"/>
+        <w:ind w:left="720"/>
+        <w:rPr>
+          <w:rFonts w:asciiTheme="minorHAnsi" w:hAnsiTheme="minorHAnsi" w:cstheme="minorHAnsi"/>
+          <w:sz w:val="28"/>
+          <w:szCs w:val="28"/>
+        </w:rPr>
+      </w:pPr>
+      <w:r>
+        <w:rPr>
+          <w:rFonts w:asciiTheme="minorHAnsi" w:hAnsiTheme="minorHAnsi" w:cstheme="minorHAnsi"/>
+          <w:sz w:val="28"/>
+          <w:szCs w:val="28"/>
+        </w:rPr>
+        <w:t>Usage: kill &lt;</w:t>
+      </w:r>
+      <w:proofErr w:type="spellStart"/>
+      <w:r>
+        <w:rPr>
+          <w:rFonts w:asciiTheme="minorHAnsi" w:hAnsiTheme="minorHAnsi" w:cstheme="minorHAnsi"/>
+          <w:sz w:val="28"/>
+          <w:szCs w:val="28"/>
+        </w:rPr>
+        <w:t>process_id</w:t>
+      </w:r>
+      <w:proofErr w:type="spellEnd"/>
+      <w:r>
+        <w:rPr>
+          <w:rFonts w:asciiTheme="minorHAnsi" w:hAnsiTheme="minorHAnsi" w:cstheme="minorHAnsi"/>
+          <w:sz w:val="28"/>
+          <w:szCs w:val="28"/>
+        </w:rPr>
+        <w:t xml:space="preserve">&gt; </w:t>
+      </w:r>
+    </w:p>
+    <w:p>
+      <w:pPr>
+        <w:pStyle w:val="Default"/>
+        <w:ind w:left="720"/>
+        <w:rPr>
+          <w:rFonts w:asciiTheme="minorHAnsi" w:hAnsiTheme="minorHAnsi" w:cstheme="minorHAnsi"/>
+          <w:sz w:val="28"/>
+          <w:szCs w:val="28"/>
+        </w:rPr>
+      </w:pPr>
+    </w:p>
+    <w:p>
+      <w:pPr>
+        <w:pStyle w:val="Default"/>
+        <w:ind w:left="720"/>
+        <w:rPr>
+          <w:rFonts w:asciiTheme="minorHAnsi" w:hAnsiTheme="minorHAnsi" w:cstheme="minorHAnsi"/>
+          <w:sz w:val="28"/>
+          <w:szCs w:val="28"/>
+        </w:rPr>
+      </w:pPr>
+    </w:p>
+    <w:p>
+      <w:pPr>
+        <w:pStyle w:val="Default"/>
+        <w:rPr>
+          <w:rFonts w:asciiTheme="minorHAnsi" w:hAnsiTheme="minorHAnsi" w:cstheme="minorHAnsi"/>
+          <w:b/>
+          <w:bCs/>
+          <w:sz w:val="28"/>
+          <w:szCs w:val="28"/>
+        </w:rPr>
+      </w:pPr>
+      <w:r>
+        <w:rPr>
+          <w:rFonts w:asciiTheme="minorHAnsi" w:hAnsiTheme="minorHAnsi" w:cstheme="minorHAnsi"/>
+          <w:b/>
+          <w:bCs/>
+          <w:sz w:val="28"/>
+          <w:szCs w:val="28"/>
+        </w:rPr>
+        <w:t>14:</w:t>
+      </w:r>
+      <w:r>
+        <w:rPr>
+          <w:rFonts w:asciiTheme="minorHAnsi" w:hAnsiTheme="minorHAnsi" w:cstheme="minorHAnsi"/>
+          <w:b/>
+          <w:bCs/>
+          <w:sz w:val="28"/>
+          <w:szCs w:val="28"/>
+        </w:rPr>
+        <w:t xml:space="preserve"> who </w:t>
+      </w:r>
+    </w:p>
+    <w:p>
+      <w:pPr>
+        <w:pStyle w:val="Default"/>
+        <w:ind w:left="720"/>
+        <w:rPr>
+          <w:rFonts w:asciiTheme="minorHAnsi" w:hAnsiTheme="minorHAnsi" w:cstheme="minorHAnsi"/>
+          <w:sz w:val="28"/>
+          <w:szCs w:val="28"/>
+        </w:rPr>
+      </w:pPr>
+      <w:r>
+        <w:rPr>
+          <w:rFonts w:asciiTheme="minorHAnsi" w:hAnsiTheme="minorHAnsi" w:cstheme="minorHAnsi"/>
+          <w:sz w:val="28"/>
+          <w:szCs w:val="28"/>
+        </w:rPr>
+        <w:t xml:space="preserve">Purpose: show who is logged on </w:t>
+      </w:r>
+    </w:p>
+    <w:p>
+      <w:pPr>
+        <w:pStyle w:val="Default"/>
+        <w:ind w:left="720"/>
+        <w:rPr>
+          <w:rFonts w:asciiTheme="minorHAnsi" w:hAnsiTheme="minorHAnsi" w:cstheme="minorHAnsi"/>
+          <w:sz w:val="28"/>
+          <w:szCs w:val="28"/>
+        </w:rPr>
+      </w:pPr>
+      <w:r>
+        <w:rPr>
+          <w:rFonts w:asciiTheme="minorHAnsi" w:hAnsiTheme="minorHAnsi" w:cstheme="minorHAnsi"/>
+          <w:sz w:val="28"/>
+          <w:szCs w:val="28"/>
+        </w:rPr>
+        <w:t xml:space="preserve">Usage: who </w:t>
+      </w:r>
+    </w:p>
+    <w:p>
+      <w:pPr>
+        <w:pStyle w:val="Default"/>
+        <w:ind w:left="720"/>
+        <w:rPr>
+          <w:rFonts w:asciiTheme="minorHAnsi" w:hAnsiTheme="minorHAnsi" w:cstheme="minorHAnsi"/>
+          <w:sz w:val="28"/>
+          <w:szCs w:val="28"/>
+        </w:rPr>
+      </w:pPr>
+    </w:p>
+    <w:p>
+      <w:pPr>
+        <w:pStyle w:val="Default"/>
+        <w:ind w:left="720"/>
+        <w:rPr>
+          <w:rFonts w:asciiTheme="minorHAnsi" w:hAnsiTheme="minorHAnsi" w:cstheme="minorHAnsi"/>
+          <w:sz w:val="28"/>
+          <w:szCs w:val="28"/>
+        </w:rPr>
+      </w:pPr>
+    </w:p>
+    <w:p>
+      <w:pPr>
+        <w:pStyle w:val="Default"/>
+        <w:rPr>
+          <w:rFonts w:asciiTheme="minorHAnsi" w:hAnsiTheme="minorHAnsi" w:cstheme="minorHAnsi"/>
+          <w:b/>
+          <w:bCs/>
+          <w:sz w:val="28"/>
+          <w:szCs w:val="28"/>
+        </w:rPr>
+      </w:pPr>
+      <w:r>
+        <w:rPr>
+          <w:rFonts w:asciiTheme="minorHAnsi" w:hAnsiTheme="minorHAnsi" w:cstheme="minorHAnsi"/>
+          <w:b/>
+          <w:bCs/>
+          <w:sz w:val="28"/>
+          <w:szCs w:val="28"/>
+        </w:rPr>
+        <w:t>15:</w:t>
+      </w:r>
+      <w:r>
+        <w:rPr>
+          <w:rFonts w:asciiTheme="minorHAnsi" w:hAnsiTheme="minorHAnsi" w:cstheme="minorHAnsi"/>
+          <w:b/>
+          <w:bCs/>
+          <w:sz w:val="28"/>
+          <w:szCs w:val="28"/>
+        </w:rPr>
+        <w:t xml:space="preserve"> </w:t>
+      </w:r>
+      <w:proofErr w:type="spellStart"/>
+      <w:r>
+        <w:rPr>
+          <w:rFonts w:asciiTheme="minorHAnsi" w:hAnsiTheme="minorHAnsi" w:cstheme="minorHAnsi"/>
+          <w:b/>
+          <w:bCs/>
+          <w:sz w:val="28"/>
+          <w:szCs w:val="28"/>
+        </w:rPr>
+        <w:t>whoami</w:t>
+      </w:r>
+      <w:proofErr w:type="spellEnd"/>
+      <w:r>
+        <w:rPr>
+          <w:rFonts w:asciiTheme="minorHAnsi" w:hAnsiTheme="minorHAnsi" w:cstheme="minorHAnsi"/>
+          <w:b/>
+          <w:bCs/>
+          <w:sz w:val="28"/>
+          <w:szCs w:val="28"/>
+        </w:rPr>
+        <w:t xml:space="preserve"> </w:t>
+      </w:r>
+    </w:p>
+    <w:p>
+      <w:pPr>
+        <w:pStyle w:val="Default"/>
+        <w:ind w:left="720"/>
+        <w:rPr>
+          <w:rFonts w:asciiTheme="minorHAnsi" w:hAnsiTheme="minorHAnsi" w:cstheme="minorHAnsi"/>
+          <w:sz w:val="28"/>
+          <w:szCs w:val="28"/>
+        </w:rPr>
+      </w:pPr>
+      <w:r>
+        <w:rPr>
+          <w:rFonts w:asciiTheme="minorHAnsi" w:hAnsiTheme="minorHAnsi" w:cstheme="minorHAnsi"/>
+          <w:sz w:val="28"/>
+          <w:szCs w:val="28"/>
+        </w:rPr>
+        <w:t xml:space="preserve">Purpose: print effective </w:t>
+      </w:r>
+      <w:proofErr w:type="spellStart"/>
+      <w:r>
+        <w:rPr>
+          <w:rFonts w:asciiTheme="minorHAnsi" w:hAnsiTheme="minorHAnsi" w:cstheme="minorHAnsi"/>
+          <w:sz w:val="28"/>
+          <w:szCs w:val="28"/>
+        </w:rPr>
+        <w:t>userid</w:t>
+      </w:r>
+      <w:proofErr w:type="spellEnd"/>
+      <w:r>
+        <w:rPr>
+          <w:rFonts w:asciiTheme="minorHAnsi" w:hAnsiTheme="minorHAnsi" w:cstheme="minorHAnsi"/>
+          <w:sz w:val="28"/>
+          <w:szCs w:val="28"/>
+        </w:rPr>
+        <w:t xml:space="preserve"> </w:t>
+      </w:r>
+    </w:p>
+    <w:p>
+      <w:pPr>
+        <w:ind w:left="720"/>
+        <w:rPr>
+          <w:rFonts w:cstheme="minorHAnsi"/>
+          <w:szCs w:val="28"/>
+        </w:rPr>
+      </w:pPr>
+      <w:r>
+        <w:rPr>
+          <w:rFonts w:cstheme="minorHAnsi"/>
+          <w:szCs w:val="28"/>
+        </w:rPr>
+        <w:t xml:space="preserve">Usage: </w:t>
+      </w:r>
+      <w:r>
+        <w:rPr>
+          <w:rFonts w:cstheme="minorHAnsi"/>
+          <w:szCs w:val="28"/>
+        </w:rPr>
+        <w:drawing>
+          <wp:inline distT="0" distB="0" distL="0" distR="0" wp14:anchorId="4DC04CAC" wp14:editId="2632B8B9">
+            <wp:extent cx="6128440" cy="364066"/>
+            <wp:effectExtent l="0" t="0" r="5715" b="0"/>
+            <wp:docPr id="499712706" name="Picture 1"/>
+            <wp:cNvGraphicFramePr>
+              <a:graphicFrameLocks xmlns:a="http://schemas.openxmlformats.org/drawingml/2006/main" noChangeAspect="1"/>
+            </wp:cNvGraphicFramePr>
+            <a:graphic xmlns:a="http://schemas.openxmlformats.org/drawingml/2006/main">
+              <a:graphicData uri="http://schemas.openxmlformats.org/drawingml/2006/picture">
+                <pic:pic xmlns:pic="http://schemas.openxmlformats.org/drawingml/2006/picture">
+                  <pic:nvPicPr>
+                    <pic:cNvPr id="499712706" name=""/>
+                    <pic:cNvPicPr/>
+                  </pic:nvPicPr>
+                  <pic:blipFill>
+                    <a:blip r:embed="rId20"/>
+                    <a:stretch>
+                      <a:fillRect/>
+                    </a:stretch>
+                  </pic:blipFill>
+                  <pic:spPr>
+                    <a:xfrm>
+                      <a:off x="0" y="0"/>
+                      <a:ext cx="6172097" cy="366660"/>
+                    </a:xfrm>
+                    <a:prstGeom prst="rect">
+                      <a:avLst/>
+                    </a:prstGeom>
+                  </pic:spPr>
+                </pic:pic>
+              </a:graphicData>
+            </a:graphic>
+          </wp:inline>
+        </w:drawing>
+      </w:r>
+    </w:p>
     <w:p/>
+    <w:p>
+      <w:pPr>
+        <w:pStyle w:val="Default"/>
+      </w:pPr>
+    </w:p>
+    <w:p>
+      <w:pPr>
+        <w:pStyle w:val="Default"/>
+      </w:pPr>
+    </w:p>
+    <w:p>
+      <w:pPr>
+        <w:pStyle w:val="Default"/>
+        <w:rPr>
+          <w:rFonts w:asciiTheme="minorHAnsi" w:hAnsiTheme="minorHAnsi" w:cstheme="minorHAnsi"/>
+          <w:b/>
+          <w:bCs/>
+          <w:sz w:val="28"/>
+          <w:szCs w:val="28"/>
+        </w:rPr>
+      </w:pPr>
+      <w:r>
+        <w:rPr>
+          <w:rFonts w:asciiTheme="minorHAnsi" w:hAnsiTheme="minorHAnsi" w:cstheme="minorHAnsi"/>
+          <w:b/>
+          <w:bCs/>
+          <w:sz w:val="28"/>
+          <w:szCs w:val="28"/>
+        </w:rPr>
+        <w:t xml:space="preserve"> </w:t>
+      </w:r>
+      <w:r>
+        <w:rPr>
+          <w:rFonts w:asciiTheme="minorHAnsi" w:hAnsiTheme="minorHAnsi" w:cstheme="minorHAnsi"/>
+          <w:b/>
+          <w:bCs/>
+          <w:sz w:val="28"/>
+          <w:szCs w:val="28"/>
+        </w:rPr>
+        <w:t>16:</w:t>
+      </w:r>
+      <w:r>
+        <w:rPr>
+          <w:rFonts w:asciiTheme="minorHAnsi" w:hAnsiTheme="minorHAnsi" w:cstheme="minorHAnsi"/>
+          <w:b/>
+          <w:bCs/>
+          <w:sz w:val="28"/>
+          <w:szCs w:val="28"/>
+        </w:rPr>
+        <w:t xml:space="preserve"> date </w:t>
+      </w:r>
+    </w:p>
+    <w:p>
+      <w:pPr>
+        <w:pStyle w:val="Default"/>
+        <w:ind w:left="720"/>
+        <w:rPr>
+          <w:rFonts w:asciiTheme="minorHAnsi" w:hAnsiTheme="minorHAnsi" w:cstheme="minorHAnsi"/>
+          <w:sz w:val="28"/>
+          <w:szCs w:val="28"/>
+        </w:rPr>
+      </w:pPr>
+      <w:proofErr w:type="gramStart"/>
+      <w:r>
+        <w:rPr>
+          <w:rFonts w:asciiTheme="minorHAnsi" w:hAnsiTheme="minorHAnsi" w:cstheme="minorHAnsi"/>
+          <w:sz w:val="28"/>
+          <w:szCs w:val="28"/>
+        </w:rPr>
+        <w:t>Purpose :</w:t>
+      </w:r>
+      <w:proofErr w:type="gramEnd"/>
+      <w:r>
+        <w:rPr>
+          <w:rFonts w:asciiTheme="minorHAnsi" w:hAnsiTheme="minorHAnsi" w:cstheme="minorHAnsi"/>
+          <w:sz w:val="28"/>
+          <w:szCs w:val="28"/>
+        </w:rPr>
+        <w:t xml:space="preserve"> To display the system date and time. Also be used for setting date and time </w:t>
+      </w:r>
+    </w:p>
+    <w:p>
+      <w:pPr>
+        <w:ind w:left="720"/>
+        <w:rPr>
+          <w:rFonts w:cstheme="minorHAnsi"/>
+          <w:szCs w:val="28"/>
+        </w:rPr>
+      </w:pPr>
+      <w:proofErr w:type="gramStart"/>
+      <w:r>
+        <w:rPr>
+          <w:rFonts w:cstheme="minorHAnsi"/>
+          <w:szCs w:val="28"/>
+        </w:rPr>
+        <w:t>Usage :</w:t>
+      </w:r>
+      <w:proofErr w:type="gramEnd"/>
+      <w:r>
+        <w:rPr>
+          <w:rFonts w:cstheme="minorHAnsi"/>
+          <w:szCs w:val="28"/>
+        </w:rPr>
+        <w:t xml:space="preserve"> date</w:t>
+      </w:r>
+    </w:p>
+    <w:p>
+      <w:pPr>
+        <w:rPr>
+          <w:rFonts w:cstheme="minorHAnsi"/>
+          <w:szCs w:val="28"/>
+        </w:rPr>
+      </w:pPr>
+    </w:p>
+    <w:p>
+      <w:pPr>
+        <w:rPr>
+          <w:rFonts w:cstheme="minorHAnsi"/>
+          <w:szCs w:val="28"/>
+        </w:rPr>
+      </w:pPr>
+    </w:p>
+    <w:p>
+      <w:pPr>
+        <w:pStyle w:val="Default"/>
+        <w:rPr>
+          <w:rFonts w:asciiTheme="minorHAnsi" w:hAnsiTheme="minorHAnsi" w:cstheme="minorHAnsi"/>
+          <w:sz w:val="28"/>
+          <w:szCs w:val="28"/>
+        </w:rPr>
+      </w:pPr>
+    </w:p>
+    <w:p>
+      <w:pPr>
+        <w:pStyle w:val="Default"/>
+        <w:rPr>
+          <w:rFonts w:asciiTheme="minorHAnsi" w:hAnsiTheme="minorHAnsi" w:cstheme="minorHAnsi"/>
+          <w:b/>
+          <w:bCs/>
+          <w:sz w:val="28"/>
+          <w:szCs w:val="28"/>
+        </w:rPr>
+      </w:pPr>
+      <w:r>
+        <w:rPr>
+          <w:rFonts w:asciiTheme="minorHAnsi" w:hAnsiTheme="minorHAnsi" w:cstheme="minorHAnsi"/>
+          <w:sz w:val="28"/>
+          <w:szCs w:val="28"/>
+        </w:rPr>
+        <w:t xml:space="preserve"> </w:t>
+      </w:r>
+      <w:r>
+        <w:rPr>
+          <w:rFonts w:asciiTheme="minorHAnsi" w:hAnsiTheme="minorHAnsi" w:cstheme="minorHAnsi"/>
+          <w:b/>
+          <w:bCs/>
+          <w:sz w:val="28"/>
+          <w:szCs w:val="28"/>
+        </w:rPr>
+        <w:t xml:space="preserve">17: </w:t>
+      </w:r>
+      <w:proofErr w:type="spellStart"/>
+      <w:r>
+        <w:rPr>
+          <w:rFonts w:asciiTheme="minorHAnsi" w:hAnsiTheme="minorHAnsi" w:cstheme="minorHAnsi"/>
+          <w:b/>
+          <w:bCs/>
+          <w:sz w:val="28"/>
+          <w:szCs w:val="28"/>
+        </w:rPr>
+        <w:t>cal</w:t>
+      </w:r>
+      <w:proofErr w:type="spellEnd"/>
+      <w:r>
+        <w:rPr>
+          <w:rFonts w:asciiTheme="minorHAnsi" w:hAnsiTheme="minorHAnsi" w:cstheme="minorHAnsi"/>
+          <w:b/>
+          <w:bCs/>
+          <w:sz w:val="28"/>
+          <w:szCs w:val="28"/>
+        </w:rPr>
+        <w:t xml:space="preserve"> </w:t>
+      </w:r>
+    </w:p>
+    <w:p>
+      <w:pPr>
+        <w:pStyle w:val="Default"/>
+        <w:ind w:left="720"/>
+        <w:rPr>
+          <w:rFonts w:asciiTheme="minorHAnsi" w:hAnsiTheme="minorHAnsi" w:cstheme="minorHAnsi"/>
+          <w:sz w:val="28"/>
+          <w:szCs w:val="28"/>
+        </w:rPr>
+      </w:pPr>
+      <w:r>
+        <w:rPr>
+          <w:rFonts w:asciiTheme="minorHAnsi" w:hAnsiTheme="minorHAnsi" w:cstheme="minorHAnsi"/>
+          <w:sz w:val="28"/>
+          <w:szCs w:val="28"/>
+        </w:rPr>
+        <w:t xml:space="preserve">Purpose: Displays a calendar for the specified month or the entire year. </w:t>
+      </w:r>
+    </w:p>
+    <w:p>
+      <w:pPr>
+        <w:ind w:left="720"/>
+        <w:rPr>
+          <w:rFonts w:cstheme="minorHAnsi"/>
+          <w:szCs w:val="28"/>
+        </w:rPr>
+      </w:pPr>
+      <w:r>
+        <w:rPr>
+          <w:rFonts w:cstheme="minorHAnsi"/>
+          <w:szCs w:val="28"/>
+        </w:rPr>
+        <w:t xml:space="preserve">Usage: </w:t>
+      </w:r>
+    </w:p>
+    <w:p>
+      <w:pPr>
+        <w:ind w:left="1440"/>
+        <w:rPr>
+          <w:rFonts w:cstheme="minorHAnsi"/>
+          <w:szCs w:val="28"/>
+        </w:rPr>
+      </w:pPr>
+      <w:r>
+        <w:rPr>
+          <w:rFonts w:cstheme="minorHAnsi"/>
+          <w:szCs w:val="28"/>
+        </w:rPr>
+        <w:drawing>
+          <wp:inline distT="0" distB="0" distL="0" distR="0" wp14:anchorId="0220EC0A" wp14:editId="1EAF3A9E">
+            <wp:extent cx="2446867" cy="1501140"/>
+            <wp:effectExtent l="0" t="0" r="0" b="3810"/>
+            <wp:docPr id="1178872294" name="Picture 1"/>
+            <wp:cNvGraphicFramePr>
+              <a:graphicFrameLocks xmlns:a="http://schemas.openxmlformats.org/drawingml/2006/main" noChangeAspect="1"/>
+            </wp:cNvGraphicFramePr>
+            <a:graphic xmlns:a="http://schemas.openxmlformats.org/drawingml/2006/main">
+              <a:graphicData uri="http://schemas.openxmlformats.org/drawingml/2006/picture">
+                <pic:pic xmlns:pic="http://schemas.openxmlformats.org/drawingml/2006/picture">
+                  <pic:nvPicPr>
+                    <pic:cNvPr id="1178872294" name=""/>
+                    <pic:cNvPicPr/>
+                  </pic:nvPicPr>
+                  <pic:blipFill rotWithShape="1">
+                    <a:blip r:embed="rId21"/>
+                    <a:srcRect r="54900"/>
+                    <a:stretch/>
+                  </pic:blipFill>
+                  <pic:spPr bwMode="auto">
+                    <a:xfrm>
+                      <a:off x="0" y="0"/>
+                      <a:ext cx="2447079" cy="1501270"/>
+                    </a:xfrm>
+                    <a:prstGeom prst="rect">
+                      <a:avLst/>
+                    </a:prstGeom>
+                    <a:ln>
+                      <a:noFill/>
+                    </a:ln>
+                    <a:extLst>
+                      <a:ext uri="{53640926-AAD7-44D8-BBD7-CCE9431645EC}">
+                        <a14:shadowObscured xmlns:a14="http://schemas.microsoft.com/office/drawing/2010/main"/>
+                      </a:ext>
+                    </a:extLst>
+                  </pic:spPr>
+                </pic:pic>
+              </a:graphicData>
+            </a:graphic>
+          </wp:inline>
+        </w:drawing>
+      </w:r>
+    </w:p>
+    <w:p>
+      <w:pPr>
+        <w:ind w:left="1440"/>
+        <w:rPr>
+          <w:rFonts w:cstheme="minorHAnsi"/>
+          <w:szCs w:val="28"/>
+        </w:rPr>
+      </w:pPr>
+    </w:p>
+    <w:p>
+      <w:pPr>
+        <w:ind w:left="1440"/>
+        <w:rPr>
+          <w:rFonts w:cstheme="minorHAnsi"/>
+          <w:szCs w:val="28"/>
+        </w:rPr>
+      </w:pPr>
+    </w:p>
+    <w:p>
+      <w:pPr>
+        <w:pStyle w:val="Default"/>
+        <w:rPr>
+          <w:rFonts w:asciiTheme="minorHAnsi" w:hAnsiTheme="minorHAnsi" w:cstheme="minorHAnsi"/>
+          <w:b/>
+          <w:bCs/>
+          <w:sz w:val="28"/>
+          <w:szCs w:val="28"/>
+        </w:rPr>
+      </w:pPr>
+      <w:r>
+        <w:rPr>
+          <w:rFonts w:asciiTheme="minorHAnsi" w:hAnsiTheme="minorHAnsi" w:cstheme="minorHAnsi"/>
+          <w:b/>
+          <w:bCs/>
+          <w:sz w:val="28"/>
+          <w:szCs w:val="28"/>
+        </w:rPr>
+        <w:t>1</w:t>
+      </w:r>
+      <w:r>
+        <w:rPr>
+          <w:rFonts w:asciiTheme="minorHAnsi" w:hAnsiTheme="minorHAnsi" w:cstheme="minorHAnsi"/>
+          <w:b/>
+          <w:bCs/>
+          <w:sz w:val="28"/>
+          <w:szCs w:val="28"/>
+        </w:rPr>
+        <w:t>8:</w:t>
+      </w:r>
+      <w:r>
+        <w:rPr>
+          <w:rFonts w:asciiTheme="minorHAnsi" w:hAnsiTheme="minorHAnsi" w:cstheme="minorHAnsi"/>
+          <w:b/>
+          <w:bCs/>
+          <w:sz w:val="28"/>
+          <w:szCs w:val="28"/>
+        </w:rPr>
+        <w:t xml:space="preserve"> cp </w:t>
+      </w:r>
+    </w:p>
+    <w:p>
+      <w:pPr>
+        <w:pStyle w:val="Default"/>
+        <w:ind w:left="720"/>
+        <w:rPr>
+          <w:rFonts w:asciiTheme="minorHAnsi" w:hAnsiTheme="minorHAnsi" w:cstheme="minorHAnsi"/>
+          <w:sz w:val="28"/>
+          <w:szCs w:val="28"/>
+        </w:rPr>
+      </w:pPr>
+      <w:r>
+        <w:rPr>
+          <w:rFonts w:asciiTheme="minorHAnsi" w:hAnsiTheme="minorHAnsi" w:cstheme="minorHAnsi"/>
+          <w:sz w:val="28"/>
+          <w:szCs w:val="28"/>
+        </w:rPr>
+        <w:t xml:space="preserve">Purpose: Copies files or directories. </w:t>
+      </w:r>
+    </w:p>
+    <w:p>
+      <w:pPr>
+        <w:ind w:left="720"/>
+        <w:rPr>
+          <w:rFonts w:cstheme="minorHAnsi"/>
+          <w:szCs w:val="28"/>
+        </w:rPr>
+      </w:pPr>
+      <w:r>
+        <w:rPr>
+          <w:rFonts w:cstheme="minorHAnsi"/>
+          <w:szCs w:val="28"/>
+        </w:rPr>
+        <w:t>Usage: cp &lt;source&gt; &lt;destination&gt;</w:t>
+      </w:r>
+    </w:p>
+    <w:p>
+      <w:pPr>
+        <w:ind w:left="720"/>
+        <w:rPr>
+          <w:rFonts w:cstheme="minorHAnsi"/>
+          <w:szCs w:val="28"/>
+        </w:rPr>
+      </w:pPr>
+    </w:p>
+    <w:p>
+      <w:pPr>
+        <w:pStyle w:val="Default"/>
+        <w:rPr>
+          <w:rFonts w:asciiTheme="minorHAnsi" w:hAnsiTheme="minorHAnsi" w:cstheme="minorHAnsi"/>
+          <w:b/>
+          <w:bCs/>
+          <w:sz w:val="28"/>
+          <w:szCs w:val="28"/>
+        </w:rPr>
+      </w:pPr>
+      <w:r>
+        <w:rPr>
+          <w:rFonts w:asciiTheme="minorHAnsi" w:hAnsiTheme="minorHAnsi" w:cstheme="minorHAnsi"/>
+          <w:b/>
+          <w:bCs/>
+          <w:sz w:val="28"/>
+          <w:szCs w:val="28"/>
+        </w:rPr>
+        <w:lastRenderedPageBreak/>
+        <w:t>1</w:t>
+      </w:r>
+      <w:r>
+        <w:rPr>
+          <w:rFonts w:asciiTheme="minorHAnsi" w:hAnsiTheme="minorHAnsi" w:cstheme="minorHAnsi"/>
+          <w:b/>
+          <w:bCs/>
+          <w:sz w:val="28"/>
+          <w:szCs w:val="28"/>
+        </w:rPr>
+        <w:t>9:</w:t>
+      </w:r>
+      <w:r>
+        <w:rPr>
+          <w:rFonts w:asciiTheme="minorHAnsi" w:hAnsiTheme="minorHAnsi" w:cstheme="minorHAnsi"/>
+          <w:b/>
+          <w:bCs/>
+          <w:sz w:val="28"/>
+          <w:szCs w:val="28"/>
+        </w:rPr>
+        <w:t xml:space="preserve"> man </w:t>
+      </w:r>
+    </w:p>
+    <w:p>
+      <w:pPr>
+        <w:pStyle w:val="Default"/>
+        <w:ind w:left="720"/>
+        <w:rPr>
+          <w:rFonts w:asciiTheme="minorHAnsi" w:hAnsiTheme="minorHAnsi" w:cstheme="minorHAnsi"/>
+          <w:sz w:val="28"/>
+          <w:szCs w:val="28"/>
+        </w:rPr>
+      </w:pPr>
+      <w:r>
+        <w:rPr>
+          <w:rFonts w:asciiTheme="minorHAnsi" w:hAnsiTheme="minorHAnsi" w:cstheme="minorHAnsi"/>
+          <w:sz w:val="28"/>
+          <w:szCs w:val="28"/>
+        </w:rPr>
+        <w:t xml:space="preserve">Purpose: Displays the manual pages for commands. </w:t>
+      </w:r>
+    </w:p>
+    <w:p>
+      <w:pPr>
+        <w:pStyle w:val="Default"/>
+        <w:ind w:left="720"/>
+        <w:rPr>
+          <w:rFonts w:asciiTheme="minorHAnsi" w:hAnsiTheme="minorHAnsi" w:cstheme="minorHAnsi"/>
+          <w:sz w:val="28"/>
+          <w:szCs w:val="28"/>
+        </w:rPr>
+      </w:pPr>
+      <w:r>
+        <w:rPr>
+          <w:rFonts w:asciiTheme="minorHAnsi" w:hAnsiTheme="minorHAnsi" w:cstheme="minorHAnsi"/>
+          <w:sz w:val="28"/>
+          <w:szCs w:val="28"/>
+        </w:rPr>
+        <w:t xml:space="preserve">Usage: </w:t>
+      </w:r>
+    </w:p>
+    <w:p>
+      <w:pPr>
+        <w:pStyle w:val="Default"/>
+        <w:ind w:left="1440"/>
+        <w:rPr>
+          <w:rFonts w:asciiTheme="minorHAnsi" w:hAnsiTheme="minorHAnsi" w:cstheme="minorHAnsi"/>
+          <w:sz w:val="28"/>
+          <w:szCs w:val="28"/>
+        </w:rPr>
+      </w:pPr>
+      <w:r>
+        <w:rPr>
+          <w:rFonts w:asciiTheme="minorHAnsi" w:hAnsiTheme="minorHAnsi" w:cstheme="minorHAnsi"/>
+          <w:sz w:val="28"/>
+          <w:szCs w:val="28"/>
+        </w:rPr>
+        <w:drawing>
+          <wp:inline distT="0" distB="0" distL="0" distR="0" wp14:anchorId="13C92C6B" wp14:editId="27B9AEAF">
+            <wp:extent cx="3977985" cy="160034"/>
+            <wp:effectExtent l="0" t="0" r="3810" b="0"/>
+            <wp:docPr id="1666403540" name="Picture 1"/>
+            <wp:cNvGraphicFramePr>
+              <a:graphicFrameLocks xmlns:a="http://schemas.openxmlformats.org/drawingml/2006/main" noChangeAspect="1"/>
+            </wp:cNvGraphicFramePr>
+            <a:graphic xmlns:a="http://schemas.openxmlformats.org/drawingml/2006/main">
+              <a:graphicData uri="http://schemas.openxmlformats.org/drawingml/2006/picture">
+                <pic:pic xmlns:pic="http://schemas.openxmlformats.org/drawingml/2006/picture">
+                  <pic:nvPicPr>
+                    <pic:cNvPr id="1666403540" name=""/>
+                    <pic:cNvPicPr/>
+                  </pic:nvPicPr>
+                  <pic:blipFill>
+                    <a:blip r:embed="rId22"/>
+                    <a:stretch>
+                      <a:fillRect/>
+                    </a:stretch>
+                  </pic:blipFill>
+                  <pic:spPr>
+                    <a:xfrm>
+                      <a:off x="0" y="0"/>
+                      <a:ext cx="3977985" cy="160034"/>
+                    </a:xfrm>
+                    <a:prstGeom prst="rect">
+                      <a:avLst/>
+                    </a:prstGeom>
+                  </pic:spPr>
+                </pic:pic>
+              </a:graphicData>
+            </a:graphic>
+          </wp:inline>
+        </w:drawing>
+      </w:r>
+    </w:p>
+    <w:p>
+      <w:pPr>
+        <w:pStyle w:val="Default"/>
+        <w:ind w:left="1440"/>
+        <w:rPr>
+          <w:rFonts w:asciiTheme="minorHAnsi" w:hAnsiTheme="minorHAnsi" w:cstheme="minorHAnsi"/>
+          <w:sz w:val="28"/>
+          <w:szCs w:val="28"/>
+        </w:rPr>
+      </w:pPr>
+      <w:r>
+        <w:rPr>
+          <w:rFonts w:asciiTheme="minorHAnsi" w:hAnsiTheme="minorHAnsi" w:cstheme="minorHAnsi"/>
+          <w:sz w:val="28"/>
+          <w:szCs w:val="28"/>
+        </w:rPr>
+        <w:drawing>
+          <wp:inline distT="0" distB="0" distL="0" distR="0" wp14:anchorId="568C3CA6" wp14:editId="5CFF925B">
+            <wp:extent cx="4732430" cy="891617"/>
+            <wp:effectExtent l="0" t="0" r="0" b="3810"/>
+            <wp:docPr id="1070844788" name="Picture 1"/>
+            <wp:cNvGraphicFramePr>
+              <a:graphicFrameLocks xmlns:a="http://schemas.openxmlformats.org/drawingml/2006/main" noChangeAspect="1"/>
+            </wp:cNvGraphicFramePr>
+            <a:graphic xmlns:a="http://schemas.openxmlformats.org/drawingml/2006/main">
+              <a:graphicData uri="http://schemas.openxmlformats.org/drawingml/2006/picture">
+                <pic:pic xmlns:pic="http://schemas.openxmlformats.org/drawingml/2006/picture">
+                  <pic:nvPicPr>
+                    <pic:cNvPr id="1070844788" name=""/>
+                    <pic:cNvPicPr/>
+                  </pic:nvPicPr>
+                  <pic:blipFill>
+                    <a:blip r:embed="rId23"/>
+                    <a:stretch>
+                      <a:fillRect/>
+                    </a:stretch>
+                  </pic:blipFill>
+                  <pic:spPr>
+                    <a:xfrm>
+                      <a:off x="0" y="0"/>
+                      <a:ext cx="4732430" cy="891617"/>
+                    </a:xfrm>
+                    <a:prstGeom prst="rect">
+                      <a:avLst/>
+                    </a:prstGeom>
+                  </pic:spPr>
+                </pic:pic>
+              </a:graphicData>
+            </a:graphic>
+          </wp:inline>
+        </w:drawing>
+      </w:r>
+    </w:p>
+    <w:p>
+      <w:pPr>
+        <w:pStyle w:val="Default"/>
+        <w:ind w:left="720"/>
+        <w:rPr>
+          <w:rFonts w:asciiTheme="minorHAnsi" w:hAnsiTheme="minorHAnsi" w:cstheme="minorHAnsi"/>
+          <w:sz w:val="28"/>
+          <w:szCs w:val="28"/>
+        </w:rPr>
+      </w:pPr>
+    </w:p>
+    <w:p>
+      <w:pPr>
+        <w:pStyle w:val="Default"/>
+        <w:ind w:left="720"/>
+        <w:rPr>
+          <w:rFonts w:asciiTheme="minorHAnsi" w:hAnsiTheme="minorHAnsi" w:cstheme="minorHAnsi"/>
+          <w:sz w:val="28"/>
+          <w:szCs w:val="28"/>
+        </w:rPr>
+      </w:pPr>
+    </w:p>
+    <w:p>
+      <w:pPr>
+        <w:pStyle w:val="Default"/>
+        <w:rPr>
+          <w:rFonts w:asciiTheme="minorHAnsi" w:hAnsiTheme="minorHAnsi" w:cstheme="minorHAnsi"/>
+          <w:b/>
+          <w:bCs/>
+          <w:sz w:val="28"/>
+          <w:szCs w:val="28"/>
+        </w:rPr>
+      </w:pPr>
+      <w:r>
+        <w:rPr>
+          <w:rFonts w:asciiTheme="minorHAnsi" w:hAnsiTheme="minorHAnsi" w:cstheme="minorHAnsi"/>
+          <w:b/>
+          <w:bCs/>
+          <w:sz w:val="28"/>
+          <w:szCs w:val="28"/>
+        </w:rPr>
+        <w:t>20:</w:t>
+      </w:r>
+      <w:r>
+        <w:rPr>
+          <w:rFonts w:asciiTheme="minorHAnsi" w:hAnsiTheme="minorHAnsi" w:cstheme="minorHAnsi"/>
+          <w:b/>
+          <w:bCs/>
+          <w:sz w:val="28"/>
+          <w:szCs w:val="28"/>
+        </w:rPr>
+        <w:t xml:space="preserve"> help </w:t>
+      </w:r>
+    </w:p>
+    <w:p>
+      <w:pPr>
+        <w:pStyle w:val="Default"/>
+        <w:ind w:firstLine="720"/>
+        <w:rPr>
+          <w:rFonts w:asciiTheme="minorHAnsi" w:hAnsiTheme="minorHAnsi" w:cstheme="minorHAnsi"/>
+          <w:sz w:val="28"/>
+          <w:szCs w:val="28"/>
+        </w:rPr>
+      </w:pPr>
+      <w:r>
+        <w:rPr>
+          <w:rFonts w:asciiTheme="minorHAnsi" w:hAnsiTheme="minorHAnsi" w:cstheme="minorHAnsi"/>
+          <w:sz w:val="28"/>
+          <w:szCs w:val="28"/>
+        </w:rPr>
+        <w:t xml:space="preserve">Purpose: Displays information on shell built-in commands. </w:t>
+      </w:r>
+    </w:p>
+    <w:p>
+      <w:pPr>
+        <w:ind w:firstLine="720"/>
+        <w:rPr>
+          <w:rFonts w:cstheme="minorHAnsi"/>
+          <w:szCs w:val="28"/>
+        </w:rPr>
+      </w:pPr>
+      <w:r>
+        <w:rPr>
+          <w:rFonts w:cstheme="minorHAnsi"/>
+          <w:szCs w:val="28"/>
+        </w:rPr>
+        <w:t xml:space="preserve">Usage: </w:t>
+      </w:r>
+    </w:p>
+    <w:p>
+      <w:pPr>
+        <w:ind w:left="1440"/>
+      </w:pPr>
+      <w:r>
+        <w:rPr>
+          <w:rFonts w:cstheme="minorHAnsi"/>
+          <w:szCs w:val="28"/>
+        </w:rPr>
+        <w:drawing>
+          <wp:inline distT="0" distB="0" distL="0" distR="0" wp14:anchorId="3830A8CB" wp14:editId="4C2EB67E">
+            <wp:extent cx="5010666" cy="1202267"/>
+            <wp:effectExtent l="0" t="0" r="0" b="0"/>
+            <wp:docPr id="709336743" name="Picture 1"/>
+            <wp:cNvGraphicFramePr>
+              <a:graphicFrameLocks xmlns:a="http://schemas.openxmlformats.org/drawingml/2006/main" noChangeAspect="1"/>
+            </wp:cNvGraphicFramePr>
+            <a:graphic xmlns:a="http://schemas.openxmlformats.org/drawingml/2006/main">
+              <a:graphicData uri="http://schemas.openxmlformats.org/drawingml/2006/picture">
+                <pic:pic xmlns:pic="http://schemas.openxmlformats.org/drawingml/2006/picture">
+                  <pic:nvPicPr>
+                    <pic:cNvPr id="709336743" name=""/>
+                    <pic:cNvPicPr/>
+                  </pic:nvPicPr>
+                  <pic:blipFill rotWithShape="1">
+                    <a:blip r:embed="rId24"/>
+                    <a:srcRect r="27066"/>
+                    <a:stretch/>
+                  </pic:blipFill>
+                  <pic:spPr bwMode="auto">
+                    <a:xfrm>
+                      <a:off x="0" y="0"/>
+                      <a:ext cx="5025664" cy="1205866"/>
+                    </a:xfrm>
+                    <a:prstGeom prst="rect">
+                      <a:avLst/>
+                    </a:prstGeom>
+                    <a:ln>
+                      <a:noFill/>
+                    </a:ln>
+                    <a:extLst>
+                      <a:ext uri="{53640926-AAD7-44D8-BBD7-CCE9431645EC}">
+                        <a14:shadowObscured xmlns:a14="http://schemas.microsoft.com/office/drawing/2010/main"/>
+                      </a:ext>
+                    </a:extLst>
+                  </pic:spPr>
+                </pic:pic>
+              </a:graphicData>
+            </a:graphic>
+          </wp:inline>
+        </w:drawing>
+      </w:r>
+    </w:p>
+    <w:p>
+      <w:pPr>
+        <w:ind w:left="1440"/>
+      </w:pPr>
+    </w:p>
+    <w:p>
+      <w:pPr>
+        <w:ind w:left="1440"/>
+      </w:pPr>
+    </w:p>
     <w:p>
       <w:pPr>
         <w:pStyle w:val="Heading1"/>
@@ -1032,7 +2441,7 @@
       </w:r>
     </w:p>
     <w:sectPr>
-      <w:headerReference w:type="first" r:id="rId20"/>
+      <w:headerReference w:type="first" r:id="rId25"/>
       <w:pgSz w:w="12240" w:h="15840"/>
       <w:pgMar w:top="1440" w:right="1440" w:bottom="1440" w:left="1440" w:header="432" w:footer="720" w:gutter="0"/>
       <w:cols w:space="720"/>
@@ -1586,6 +2995,7 @@
   <w:style w:type="character" w:default="1" w:styleId="DefaultParagraphFont">
     <w:name w:val="Default Paragraph Font"/>
     <w:uiPriority w:val="1"/>
+    <w:semiHidden/>
     <w:unhideWhenUsed/>
   </w:style>
   <w:style w:type="table" w:default="1" w:styleId="TableNormal">
@@ -1696,6 +3106,23 @@
       <w:sz w:val="28"/>
       <w:szCs w:val="24"/>
       <w14:ligatures w14:val="none"/>
+    </w:rPr>
+  </w:style>
+  <w:style w:type="paragraph" w:customStyle="1" w:styleId="Default">
+    <w:name w:val="Default"/>
+    <w:rsid w:val="00127378"/>
+    <w:pPr>
+      <w:autoSpaceDE w:val="0"/>
+      <w:autoSpaceDN w:val="0"/>
+      <w:adjustRightInd w:val="0"/>
+      <w:spacing w:after="0" w:line="240" w:lineRule="auto"/>
+    </w:pPr>
+    <w:rPr>
+      <w:rFonts w:ascii="Calibri" w:hAnsi="Calibri" w:cs="Calibri"/>
+      <w:color w:val="000000"/>
+      <w:kern w:val="0"/>
+      <w:sz w:val="24"/>
+      <w:szCs w:val="24"/>
     </w:rPr>
   </w:style>
 </w:styles>

</xml_diff>